<commit_message>
praticamente finalizando a parte de desenvolvimento do projeto
eu to com um certo medo de não chegar a 4 páginas (ou 5, que seria o ideal) mas eu to com medo de escrever demais e depois ter que trocar porque a gente trocou tudo. eu acho que dá pra enfiar mais um ou dois parágrafos aí dependendo do que a gente trocar.
</commit_message>
<xml_diff>
--- a/docs/relatorio_simulacao_tecido.docx
+++ b/docs/relatorio_simulacao_tecido.docx
@@ -7,7 +7,13 @@
         <w:pStyle w:val="Ttulo"/>
       </w:pPr>
       <w:r>
-        <w:t>Animação de Corda baseada em Física</w:t>
+        <w:t>Simulação</w:t>
+      </w:r>
+      <w:r>
+        <w:t xml:space="preserve"> </w:t>
+      </w:r>
+      <w:r>
+        <w:t>da Animação de Corda baseada em Física</w:t>
       </w:r>
     </w:p>
     <w:p>
@@ -478,7 +484,13 @@
     </w:p>
     <w:p>
       <w:r>
-        <w:t>Por fim, o relaxamento inicial é feito.</w:t>
+        <w:t xml:space="preserve">Por fim, </w:t>
+      </w:r>
+      <w:r>
+        <w:t>o relaxamento inicial é feito</w:t>
+      </w:r>
+      <w:r>
+        <w:t>.</w:t>
       </w:r>
       <w:r>
         <w:t xml:space="preserve"> Um relaxamento inicial é feito entre cada partícula e sua partícula com posição imediatamente superior. Por exemplo, se temos apenas duas partículas p</w:t>
@@ -678,7 +690,13 @@
     </w:p>
     <w:p>
       <w:r>
-        <w:t xml:space="preserve">Para cada relaxamento, é calculada distância entre as posições atuais de cada partícula. Um ajuste é feito em cima da diferença dessa distância e </w:t>
+        <w:t xml:space="preserve">Para cada </w:t>
+      </w:r>
+      <w:r>
+        <w:t>relaxação</w:t>
+      </w:r>
+      <w:r>
+        <w:t xml:space="preserve">, é calculada distância entre as posições atuais de cada partícula. Um ajuste é feito em cima da diferença dessa distância e </w:t>
       </w:r>
       <w:r>
         <w:t>d</w:t>
@@ -688,7 +706,10 @@
       </w:r>
       <w:r>
         <w:lastRenderedPageBreak/>
-        <w:t xml:space="preserve">o relaxamento. A direção de cada partícula é calculada dividindo </w:t>
+        <w:t>a relaxação</w:t>
+      </w:r>
+      <w:r>
+        <w:t xml:space="preserve">. A direção de cada partícula é calculada dividindo </w:t>
       </w:r>
       <w:r>
         <w:t>as</w:t>
@@ -739,6 +760,15 @@
         </w:rPr>
         <w:t xml:space="preserve"> / 2)*</w:t>
       </w:r>
+      <w:r>
+        <w:rPr>
+          <w:rStyle w:val="nfaseSutil"/>
+          <w:i w:val="0"/>
+          <w:iCs w:val="0"/>
+          <w:color w:val="000000" w:themeColor="text1"/>
+        </w:rPr>
+        <w:t xml:space="preserve"> </w:t>
+      </w:r>
       <w:proofErr w:type="spellStart"/>
       <w:r>
         <w:rPr>
@@ -808,8 +838,241 @@
         <w:t>)</w:t>
       </w:r>
     </w:p>
-    <w:p/>
-    <w:p/>
+    <w:p>
+      <w:r>
+        <w:t xml:space="preserve">É feita uma exceção para o </w:t>
+      </w:r>
+      <w:r>
+        <w:t>caso das partículas que são fixa</w:t>
+      </w:r>
+      <w:r>
+        <w:t>s, pois apenas as partículas móveis são ajustadas</w:t>
+      </w:r>
+      <w:r>
+        <w:t xml:space="preserve">. </w:t>
+      </w:r>
+      <w:r>
+        <w:t xml:space="preserve">A diferença do ajuste nesse caso é que como a partícula fixa não move, a partícula móvel tem que se ajustar por ela. Por isso, a partícula móvel tem sua posição incrementada pelo produto do ajuste com a direção, e não pela metade como nos demais casos. </w:t>
+      </w:r>
+    </w:p>
+    <w:p>
+      <w:r>
+        <w:t>Após essa inicialização, todos pontos móveis têm sua posição atualizada considerando o seguinte cálculo:</w:t>
+      </w:r>
+    </w:p>
+    <w:p>
+      <w:pPr>
+        <w:pStyle w:val="Codigo"/>
+        <w:rPr>
+          <w:rStyle w:val="nfaseSutil"/>
+          <w:i w:val="0"/>
+          <w:iCs w:val="0"/>
+          <w:color w:val="000000" w:themeColor="text1"/>
+        </w:rPr>
+      </w:pPr>
+      <w:proofErr w:type="spellStart"/>
+      <w:r>
+        <w:rPr>
+          <w:rStyle w:val="nfaseSutil"/>
+          <w:i w:val="0"/>
+          <w:iCs w:val="0"/>
+          <w:color w:val="000000" w:themeColor="text1"/>
+        </w:rPr>
+        <w:t>next_pos</w:t>
+      </w:r>
+      <w:proofErr w:type="spellEnd"/>
+      <w:r>
+        <w:rPr>
+          <w:rStyle w:val="nfaseSutil"/>
+          <w:i w:val="0"/>
+          <w:iCs w:val="0"/>
+          <w:color w:val="000000" w:themeColor="text1"/>
+        </w:rPr>
+        <w:t xml:space="preserve"> = </w:t>
+      </w:r>
+      <w:proofErr w:type="spellStart"/>
+      <w:r>
+        <w:rPr>
+          <w:rStyle w:val="nfaseSutil"/>
+          <w:i w:val="0"/>
+          <w:iCs w:val="0"/>
+          <w:color w:val="000000" w:themeColor="text1"/>
+        </w:rPr>
+        <w:t>current_pos</w:t>
+      </w:r>
+      <w:proofErr w:type="spellEnd"/>
+      <w:r>
+        <w:rPr>
+          <w:rStyle w:val="nfaseSutil"/>
+          <w:i w:val="0"/>
+          <w:iCs w:val="0"/>
+          <w:color w:val="000000" w:themeColor="text1"/>
+        </w:rPr>
+        <w:t xml:space="preserve"> + (1 – delta) * (</w:t>
+      </w:r>
+      <w:proofErr w:type="spellStart"/>
+      <w:r>
+        <w:rPr>
+          <w:rStyle w:val="nfaseSutil"/>
+          <w:i w:val="0"/>
+          <w:iCs w:val="0"/>
+          <w:color w:val="000000" w:themeColor="text1"/>
+        </w:rPr>
+        <w:t>current_pos</w:t>
+      </w:r>
+      <w:proofErr w:type="spellEnd"/>
+      <w:r>
+        <w:rPr>
+          <w:rStyle w:val="nfaseSutil"/>
+          <w:i w:val="0"/>
+          <w:iCs w:val="0"/>
+          <w:color w:val="000000" w:themeColor="text1"/>
+        </w:rPr>
+        <w:t xml:space="preserve"> – </w:t>
+      </w:r>
+      <w:proofErr w:type="spellStart"/>
+      <w:r>
+        <w:rPr>
+          <w:rStyle w:val="nfaseSutil"/>
+          <w:i w:val="0"/>
+          <w:iCs w:val="0"/>
+          <w:color w:val="000000" w:themeColor="text1"/>
+        </w:rPr>
+        <w:t>previous_pos</w:t>
+      </w:r>
+      <w:proofErr w:type="spellEnd"/>
+      <w:r>
+        <w:rPr>
+          <w:rStyle w:val="nfaseSutil"/>
+          <w:i w:val="0"/>
+          <w:iCs w:val="0"/>
+          <w:color w:val="000000" w:themeColor="text1"/>
+        </w:rPr>
+        <w:t xml:space="preserve">) * ((h * h)/m) * </w:t>
+      </w:r>
+      <w:proofErr w:type="spellStart"/>
+      <w:r>
+        <w:rPr>
+          <w:rStyle w:val="nfaseSutil"/>
+          <w:i w:val="0"/>
+          <w:iCs w:val="0"/>
+          <w:color w:val="000000" w:themeColor="text1"/>
+        </w:rPr>
+        <w:t>fg</w:t>
+      </w:r>
+      <w:proofErr w:type="spellEnd"/>
+    </w:p>
+    <w:p>
+      <w:r>
+        <w:t xml:space="preserve">Esse cálculo é a aplicação do Método </w:t>
+      </w:r>
+      <w:r>
+        <w:t xml:space="preserve">de Integração </w:t>
+      </w:r>
+      <w:proofErr w:type="spellStart"/>
+      <w:r>
+        <w:t>Verlet</w:t>
+      </w:r>
+      <w:proofErr w:type="spellEnd"/>
+      <w:r>
+        <w:t xml:space="preserve"> </w:t>
+      </w:r>
+      <w:r>
+        <w:t xml:space="preserve">para a simulação física de partículas </w:t>
+      </w:r>
+      <w:r>
+        <w:t xml:space="preserve">no espaço 2D ou 3D. O </w:t>
+      </w:r>
+      <w:r>
+        <w:rPr>
+          <w:i/>
+          <w:iCs/>
+        </w:rPr>
+        <w:t>delta</w:t>
+      </w:r>
+      <w:r>
+        <w:t xml:space="preserve"> representa o coeficiente de amortecimento </w:t>
+      </w:r>
+      <m:oMath>
+        <m:r>
+          <w:rPr>
+            <w:rFonts w:ascii="Cambria Math" w:hAnsi="Cambria Math"/>
+          </w:rPr>
+          <m:t>δ</m:t>
+        </m:r>
+      </m:oMath>
+      <w:r>
+        <w:t xml:space="preserve">, o </w:t>
+      </w:r>
+      <w:r>
+        <w:rPr>
+          <w:i/>
+          <w:iCs/>
+        </w:rPr>
+        <w:t>h</w:t>
+      </w:r>
+      <w:r>
+        <w:t xml:space="preserve"> equivale ao passo de integração, </w:t>
+      </w:r>
+      <w:r>
+        <w:rPr>
+          <w:i/>
+          <w:iCs/>
+        </w:rPr>
+        <w:t>m</w:t>
+      </w:r>
+      <w:r>
+        <w:t xml:space="preserve"> diz respeito à massa e </w:t>
+      </w:r>
+      <w:proofErr w:type="spellStart"/>
+      <w:r>
+        <w:rPr>
+          <w:i/>
+          <w:iCs/>
+        </w:rPr>
+        <w:t>fg</w:t>
+      </w:r>
+      <w:proofErr w:type="spellEnd"/>
+      <w:r>
+        <w:t xml:space="preserve"> à força da gravidade. Nesse caso, o trabalho não leva em consideração a força do vento. </w:t>
+      </w:r>
+      <w:r>
+        <w:t>A força da gravidade considerada para as simulações é de 9.8 m/s</w:t>
+      </w:r>
+      <w:r>
+        <w:rPr>
+          <w:vertAlign w:val="superscript"/>
+        </w:rPr>
+        <w:t>2</w:t>
+      </w:r>
+      <w:r>
+        <w:t xml:space="preserve">. </w:t>
+      </w:r>
+    </w:p>
+    <w:p>
+      <w:r>
+        <w:t>Após obter as próximas posições que correspondem às novas posições atuais das partículas, é feito a relaxação em cima dessas novas posições. O procedimento de relaxação é o mesmo que o indicado acima</w:t>
+      </w:r>
+      <w:r>
+        <w:t xml:space="preserve"> e ele é feito para cada barra</w:t>
+      </w:r>
+      <w:r>
+        <w:t xml:space="preserve">. </w:t>
+      </w:r>
+    </w:p>
+    <w:p>
+      <w:r>
+        <w:t xml:space="preserve">Essa seção que diz respeito à atualização da posição das partículas utilizando o método de </w:t>
+      </w:r>
+      <w:proofErr w:type="spellStart"/>
+      <w:r>
+        <w:t>Verlet</w:t>
+      </w:r>
+      <w:proofErr w:type="spellEnd"/>
+      <w:r>
+        <w:t xml:space="preserve"> é feito indefinidamente. O objetivo é verificar o movimento pendular da corda, de forma que eventualmente a corda se encontrará no centro e não terá mais sua posição atualizada. </w:t>
+      </w:r>
+    </w:p>
     <w:p>
       <w:pPr>
         <w:rPr>
@@ -1118,7 +1381,14 @@
         <w:rPr>
           <w:color w:val="A6A6A6" w:themeColor="background1" w:themeShade="A6"/>
         </w:rPr>
-        <w:t>, se achar necessário. Trechos de código pequenos, que ilustram detalhes importantes também podem ser apresentados na linguagem real de programação. A apresentação de (</w:t>
+        <w:t xml:space="preserve">, se achar necessário. Trechos de código </w:t>
+      </w:r>
+      <w:r>
+        <w:rPr>
+          <w:color w:val="A6A6A6" w:themeColor="background1" w:themeShade="A6"/>
+        </w:rPr>
+        <w:lastRenderedPageBreak/>
+        <w:t>pequenos, que ilustram detalhes importantes também podem ser apresentados na linguagem real de programação. A apresentação de (</w:t>
       </w:r>
       <w:proofErr w:type="spellStart"/>
       <w:r>
@@ -1407,7 +1677,6 @@
         <w:rPr>
           <w:color w:val="A6A6A6" w:themeColor="background1" w:themeShade="A6"/>
         </w:rPr>
-        <w:lastRenderedPageBreak/>
         <w:t xml:space="preserve">Nome dos </w:t>
       </w:r>
       <w:proofErr w:type="spellStart"/>

</xml_diff>

<commit_message>
alterações no código e relatório
</commit_message>
<xml_diff>
--- a/docs/relatorio_simulacao_tecido.docx
+++ b/docs/relatorio_simulacao_tecido.docx
@@ -195,7 +195,13 @@
         <w:t>status</w:t>
       </w:r>
       <w:r>
-        <w:t xml:space="preserve"> que indica se a partícula está fixa ou não. Quando as partículas inicializadas, </w:t>
+        <w:t xml:space="preserve"> que indica se a partícula está fixa ou não. Quando as partículas </w:t>
+      </w:r>
+      <w:r>
+        <w:t xml:space="preserve">são </w:t>
+      </w:r>
+      <w:r>
+        <w:t xml:space="preserve">inicializadas, </w:t>
       </w:r>
       <w:r>
         <w:t>todas elas não são fixas</w:t>
@@ -493,9 +499,12 @@
         <w:t>.</w:t>
       </w:r>
       <w:r>
-        <w:t xml:space="preserve"> Um relaxamento inicial é feito entre cada partícula e sua partícula com posição imediatamente superior. Por exemplo, se temos apenas duas partículas p</w:t>
-      </w:r>
-      <w:proofErr w:type="spellStart"/>
+        <w:t xml:space="preserve"> Um relaxamento inicial é feito entre cada partícula e sua partícula com posição imediatamente superior. Por exemplo, se temos apenas duas partículas </w:t>
+      </w:r>
+      <w:proofErr w:type="spellStart"/>
+      <w:r>
+        <w:t>p</w:t>
+      </w:r>
       <w:r>
         <w:rPr>
           <w:vertAlign w:val="subscript"/>
@@ -1083,189 +1092,28 @@
         <w:rPr>
           <w:color w:val="A6A6A6" w:themeColor="background1" w:themeShade="A6"/>
         </w:rPr>
-        <w:t xml:space="preserve">Nesta seção, deve-se descrever como foi feito o desenvolvimento do projeto. Deve-se </w:t>
-      </w:r>
-      <w:r>
-        <w:rPr>
-          <w:color w:val="A6A6A6" w:themeColor="background1" w:themeShade="A6"/>
-        </w:rPr>
-        <w:t>apresentar</w:t>
-      </w:r>
-      <w:r>
-        <w:rPr>
-          <w:color w:val="A6A6A6" w:themeColor="background1" w:themeShade="A6"/>
-        </w:rPr>
-        <w:t xml:space="preserve"> com mais detalhes o problema em questão e </w:t>
-      </w:r>
-      <w:r>
-        <w:rPr>
-          <w:color w:val="A6A6A6" w:themeColor="background1" w:themeShade="A6"/>
-        </w:rPr>
-        <w:t>descrever</w:t>
-      </w:r>
-      <w:r>
-        <w:rPr>
-          <w:color w:val="A6A6A6" w:themeColor="background1" w:themeShade="A6"/>
-        </w:rPr>
-        <w:t xml:space="preserve"> os métodos numéricos que foram empregados. </w:t>
-      </w:r>
-    </w:p>
-    <w:p>
-      <w:pPr>
-        <w:rPr>
-          <w:color w:val="A6A6A6" w:themeColor="background1" w:themeShade="A6"/>
-        </w:rPr>
-      </w:pPr>
-      <w:r>
-        <w:rPr>
-          <w:color w:val="A6A6A6" w:themeColor="background1" w:themeShade="A6"/>
-        </w:rPr>
-        <w:t xml:space="preserve">Se os alunos consultarem livros </w:t>
-      </w:r>
-      <w:r>
-        <w:rPr>
-          <w:color w:val="A6A6A6" w:themeColor="background1" w:themeShade="A6"/>
-        </w:rPr>
-        <w:t>[</w:t>
-      </w:r>
-      <w:r>
-        <w:rPr>
-          <w:color w:val="A6A6A6" w:themeColor="background1" w:themeShade="A6"/>
-        </w:rPr>
-        <w:t>1</w:t>
-      </w:r>
-      <w:r>
-        <w:rPr>
-          <w:color w:val="A6A6A6" w:themeColor="background1" w:themeShade="A6"/>
-        </w:rPr>
-        <w:t xml:space="preserve">] </w:t>
-      </w:r>
-      <w:r>
-        <w:rPr>
-          <w:color w:val="A6A6A6" w:themeColor="background1" w:themeShade="A6"/>
-        </w:rPr>
-        <w:t>e/ou artigos</w:t>
-      </w:r>
-      <w:r>
-        <w:rPr>
-          <w:color w:val="A6A6A6" w:themeColor="background1" w:themeShade="A6"/>
-        </w:rPr>
-        <w:t xml:space="preserve"> [</w:t>
-      </w:r>
-      <w:r>
-        <w:rPr>
-          <w:color w:val="A6A6A6" w:themeColor="background1" w:themeShade="A6"/>
-        </w:rPr>
-        <w:t>2</w:t>
-      </w:r>
-      <w:r>
-        <w:rPr>
-          <w:color w:val="A6A6A6" w:themeColor="background1" w:themeShade="A6"/>
-        </w:rPr>
-        <w:t>]</w:t>
-      </w:r>
-      <w:r>
-        <w:rPr>
-          <w:color w:val="A6A6A6" w:themeColor="background1" w:themeShade="A6"/>
-        </w:rPr>
-        <w:t xml:space="preserve">, os mesmos devem ser referenciados. </w:t>
+        <w:t>INSERIR RESTO DA DESCRIÇÃO DO FLEX</w:t>
+      </w:r>
+    </w:p>
+    <w:p>
+      <w:pPr>
+        <w:rPr>
+          <w:color w:val="A6A6A6" w:themeColor="background1" w:themeShade="A6"/>
+        </w:rPr>
+      </w:pPr>
+      <w:r>
+        <w:t xml:space="preserve">Para fazer a parte gráfica, foi necessário escolher uma taxa de atualização </w:t>
       </w:r>
       <w:proofErr w:type="gramStart"/>
       <w:r>
-        <w:rPr>
-          <w:color w:val="A6A6A6" w:themeColor="background1" w:themeShade="A6"/>
-        </w:rPr>
-        <w:t>O mesmo</w:t>
+        <w:t>do pontos</w:t>
       </w:r>
       <w:proofErr w:type="gramEnd"/>
       <w:r>
-        <w:rPr>
-          <w:color w:val="A6A6A6" w:themeColor="background1" w:themeShade="A6"/>
-        </w:rPr>
-        <w:t xml:space="preserve"> vale para consultas </w:t>
-      </w:r>
-      <w:r>
-        <w:rPr>
-          <w:color w:val="A6A6A6" w:themeColor="background1" w:themeShade="A6"/>
-        </w:rPr>
-        <w:t xml:space="preserve">feitas </w:t>
-      </w:r>
-      <w:r>
-        <w:rPr>
-          <w:color w:val="A6A6A6" w:themeColor="background1" w:themeShade="A6"/>
-        </w:rPr>
-        <w:t>na internet: a fonte deve ser referenciada</w:t>
-      </w:r>
-      <w:r>
-        <w:rPr>
-          <w:color w:val="A6A6A6" w:themeColor="background1" w:themeShade="A6"/>
-        </w:rPr>
-        <w:t xml:space="preserve"> </w:t>
-      </w:r>
-      <w:r>
-        <w:rPr>
-          <w:color w:val="A6A6A6" w:themeColor="background1" w:themeShade="A6"/>
-        </w:rPr>
-        <w:t>[3</w:t>
-      </w:r>
-      <w:r>
-        <w:rPr>
-          <w:color w:val="A6A6A6" w:themeColor="background1" w:themeShade="A6"/>
-        </w:rPr>
-        <w:t>]</w:t>
-      </w:r>
-      <w:r>
-        <w:rPr>
-          <w:color w:val="A6A6A6" w:themeColor="background1" w:themeShade="A6"/>
-        </w:rPr>
-        <w:t>.</w:t>
-      </w:r>
-      <w:r>
-        <w:rPr>
-          <w:color w:val="A6A6A6" w:themeColor="background1" w:themeShade="A6"/>
-        </w:rPr>
-        <w:t xml:space="preserve"> </w:t>
-      </w:r>
-    </w:p>
-    <w:p>
-      <w:pPr>
-        <w:rPr>
-          <w:color w:val="A6A6A6" w:themeColor="background1" w:themeShade="A6"/>
-        </w:rPr>
-      </w:pPr>
-      <w:r>
-        <w:rPr>
-          <w:color w:val="A6A6A6" w:themeColor="background1" w:themeShade="A6"/>
-        </w:rPr>
-        <w:t xml:space="preserve">Se optar por apresentar figuras, </w:t>
-      </w:r>
-      <w:proofErr w:type="gramStart"/>
-      <w:r>
-        <w:rPr>
-          <w:color w:val="A6A6A6" w:themeColor="background1" w:themeShade="A6"/>
-        </w:rPr>
-        <w:t>as mesmas</w:t>
-      </w:r>
-      <w:proofErr w:type="gramEnd"/>
-      <w:r>
-        <w:rPr>
-          <w:color w:val="A6A6A6" w:themeColor="background1" w:themeShade="A6"/>
-        </w:rPr>
-        <w:t xml:space="preserve"> devem ter legendas e devem ser referenciadas no texto. Por exemplo, a Figura 1 ilustra o funcionamento do Método de Newton-</w:t>
-      </w:r>
-      <w:proofErr w:type="spellStart"/>
-      <w:r>
-        <w:rPr>
-          <w:color w:val="A6A6A6" w:themeColor="background1" w:themeShade="A6"/>
-        </w:rPr>
-        <w:t>Raphson</w:t>
-      </w:r>
-      <w:proofErr w:type="spellEnd"/>
-      <w:r>
-        <w:rPr>
-          <w:color w:val="A6A6A6" w:themeColor="background1" w:themeShade="A6"/>
-        </w:rPr>
-        <w:t>.</w:t>
+        <w:t xml:space="preserve">, por exemplo, 60 atualizações por segundo, o que significa que todos os cálculos e renderizações precisam ser feitos em menos de 1/60 segundos. No caso em que os cálculos e renderização sejam feitos em tempo suficiente, o programa espera até completar esse intervalor de tempo, para fazer a próxima iteração. Isso foi feito para que </w:t>
+      </w:r>
+      <w:r>
+        <w:t>a simulação possa fluir na taxa de atualização correta, mesmo que fosse possível executar mais rápido</w:t>
       </w:r>
     </w:p>
     <w:p>
@@ -1334,6 +1182,9 @@
     <w:p>
       <w:pPr>
         <w:rPr>
+          <w:rStyle w:val="nfaseSutil"/>
+          <w:i w:val="0"/>
+          <w:iCs w:val="0"/>
           <w:color w:val="A6A6A6" w:themeColor="background1" w:themeShade="A6"/>
         </w:rPr>
       </w:pPr>
@@ -1359,177 +1210,223 @@
         <w:rPr>
           <w:color w:val="A6A6A6" w:themeColor="background1" w:themeShade="A6"/>
         </w:rPr>
-        <w:t xml:space="preserve">Dê preferência a apresentação de </w:t>
-      </w:r>
-      <w:proofErr w:type="spellStart"/>
-      <w:proofErr w:type="gramStart"/>
-      <w:r>
-        <w:rPr>
-          <w:color w:val="A6A6A6" w:themeColor="background1" w:themeShade="A6"/>
-        </w:rPr>
-        <w:t>pseudo-código</w:t>
-      </w:r>
-      <w:proofErr w:type="spellEnd"/>
-      <w:proofErr w:type="gramEnd"/>
-      <w:r>
-        <w:rPr>
-          <w:color w:val="A6A6A6" w:themeColor="background1" w:themeShade="A6"/>
-        </w:rPr>
-        <w:t xml:space="preserve"> concisos</w:t>
-      </w:r>
-      <w:r>
-        <w:rPr>
-          <w:color w:val="A6A6A6" w:themeColor="background1" w:themeShade="A6"/>
-        </w:rPr>
-        <w:t xml:space="preserve">, se achar necessário. Trechos de código </w:t>
-      </w:r>
-      <w:r>
-        <w:rPr>
-          <w:color w:val="A6A6A6" w:themeColor="background1" w:themeShade="A6"/>
-        </w:rPr>
+        <w:t xml:space="preserve">Dê preferência a </w:t>
+      </w:r>
+    </w:p>
+    <w:p>
+      <w:pPr>
+        <w:rPr>
+          <w:color w:val="A6A6A6" w:themeColor="background1" w:themeShade="A6"/>
+          <w:lang w:val="en-US"/>
+        </w:rPr>
+      </w:pPr>
+      <w:r>
+        <w:rPr>
+          <w:color w:val="A6A6A6" w:themeColor="background1" w:themeShade="A6"/>
+        </w:rPr>
+        <w:t>Se o trecho de código for grande, é melhor apresentá-lo e referenciá-lo como uma figura</w:t>
+      </w:r>
+      <w:r>
+        <w:rPr>
+          <w:color w:val="A6A6A6" w:themeColor="background1" w:themeShade="A6"/>
+          <w:lang w:val="en-US"/>
+        </w:rPr>
+        <w:t>.</w:t>
+      </w:r>
+    </w:p>
+    <w:p>
+      <w:pPr>
+        <w:pStyle w:val="Ttulo2"/>
+      </w:pPr>
+      <w:r>
         <w:lastRenderedPageBreak/>
-        <w:t>pequenos, que ilustram detalhes importantes também podem ser apresentados na linguagem real de programação. A apresentação de (</w:t>
-      </w:r>
-      <w:proofErr w:type="spellStart"/>
-      <w:r>
-        <w:rPr>
-          <w:color w:val="A6A6A6" w:themeColor="background1" w:themeShade="A6"/>
-        </w:rPr>
-        <w:t>pseudo</w:t>
-      </w:r>
-      <w:proofErr w:type="spellEnd"/>
-      <w:r>
-        <w:rPr>
-          <w:color w:val="A6A6A6" w:themeColor="background1" w:themeShade="A6"/>
-        </w:rPr>
-        <w:t xml:space="preserve">-) código pode ser </w:t>
-      </w:r>
-      <w:proofErr w:type="spellStart"/>
+        <w:t>Resultados e Análise</w:t>
+      </w:r>
+    </w:p>
+    <w:p>
+      <w:r>
+        <w:t>A</w:t>
+      </w:r>
+      <w:r>
+        <w:t>baixo está um exemplo de execução do programa:</w:t>
+      </w:r>
+    </w:p>
+    <w:p>
+      <w:pPr>
+        <w:jc w:val="center"/>
+      </w:pPr>
+      <w:r>
+        <w:drawing>
+          <wp:inline distT="0" distB="0" distL="0" distR="0" wp14:anchorId="6195481D" wp14:editId="5E14F66E">
+            <wp:extent cx="2651125" cy="2091833"/>
+            <wp:effectExtent l="0" t="0" r="0" b="3810"/>
+            <wp:docPr id="2" name="Imagem 2" descr="Fundo preto com letras brancas&#10;&#10;Descrição gerada automaticamente"/>
+            <wp:cNvGraphicFramePr>
+              <a:graphicFrameLocks xmlns:a="http://schemas.openxmlformats.org/drawingml/2006/main" noChangeAspect="1"/>
+            </wp:cNvGraphicFramePr>
+            <a:graphic xmlns:a="http://schemas.openxmlformats.org/drawingml/2006/main">
+              <a:graphicData uri="http://schemas.openxmlformats.org/drawingml/2006/picture">
+                <pic:pic xmlns:pic="http://schemas.openxmlformats.org/drawingml/2006/picture">
+                  <pic:nvPicPr>
+                    <pic:cNvPr id="2" name="Imagem 2" descr="Fundo preto com letras brancas&#10;&#10;Descrição gerada automaticamente"/>
+                    <pic:cNvPicPr/>
+                  </pic:nvPicPr>
+                  <pic:blipFill>
+                    <a:blip r:embed="rId8"/>
+                    <a:stretch>
+                      <a:fillRect/>
+                    </a:stretch>
+                  </pic:blipFill>
+                  <pic:spPr>
+                    <a:xfrm>
+                      <a:off x="0" y="0"/>
+                      <a:ext cx="2662919" cy="2101139"/>
+                    </a:xfrm>
+                    <a:prstGeom prst="rect">
+                      <a:avLst/>
+                    </a:prstGeom>
+                  </pic:spPr>
+                </pic:pic>
+              </a:graphicData>
+            </a:graphic>
+          </wp:inline>
+        </w:drawing>
+      </w:r>
+    </w:p>
+    <w:p>
+      <w:pPr>
+        <w:pStyle w:val="Legenda"/>
+      </w:pPr>
+      <w:r>
+        <w:t xml:space="preserve">Figura 1: </w:t>
+      </w:r>
+      <w:r>
+        <w:t>Execução do código</w:t>
+      </w:r>
+    </w:p>
+    <w:p>
+      <w:r>
+        <w:t>A</w:t>
+      </w:r>
+      <w:r>
+        <w:t>ssim que inicia o programa, a corda, que iniciou inclinada para direita, começa a realizar seu movimento pendular de maneira realista, conforme o esperado. Após um determinado tempo, a corda começa a se estabilizar, perdendo seu movimento, até parar na vertical.</w:t>
+      </w:r>
+    </w:p>
+    <w:p>
+      <w:r>
+        <w:t>Também é possível observar os efeitos da massa da corda na simulação. Ao aumentar o peso da corda, ela começa a perder sua flexibilidade</w:t>
+      </w:r>
+      <w:r>
+        <w:t>, e ao diminuir o peso, ela de fato aparenta se movimentar mais levemente, com uma alta flexibilidade.</w:t>
+      </w:r>
+    </w:p>
+    <w:p>
+      <w:r>
+        <w:t>Para várias simulações diferentes, o tempo de processamento do movimento da corda sempre foi bem pequeno. Na figura 1 por exemplo, a simulação estava fazendo 10 atualizações por segundo, mas estava fazendo um processamento que permitia executar até 200 atualizações por segundo.</w:t>
+      </w:r>
+    </w:p>
+    <w:p>
+      <w:r>
+        <w:t>O número de barras para o relaxamento varia, então ao executar a simulação, o programa avisa quantas relaxações serão executadas em cada iteração, como pode ser visto na figura abaixo:</w:t>
+      </w:r>
+    </w:p>
+    <w:p/>
+    <w:p>
+      <w:pPr>
+        <w:jc w:val="center"/>
+      </w:pPr>
+      <w:r>
+        <w:drawing>
+          <wp:inline distT="0" distB="0" distL="0" distR="0" wp14:anchorId="38683AA3" wp14:editId="47143B48">
+            <wp:extent cx="4252733" cy="782400"/>
+            <wp:effectExtent l="0" t="0" r="0" b="0"/>
+            <wp:docPr id="3" name="Imagem 3" descr="Texto&#10;&#10;Descrição gerada automaticamente"/>
+            <wp:cNvGraphicFramePr>
+              <a:graphicFrameLocks xmlns:a="http://schemas.openxmlformats.org/drawingml/2006/main" noChangeAspect="1"/>
+            </wp:cNvGraphicFramePr>
+            <a:graphic xmlns:a="http://schemas.openxmlformats.org/drawingml/2006/main">
+              <a:graphicData uri="http://schemas.openxmlformats.org/drawingml/2006/picture">
+                <pic:pic xmlns:pic="http://schemas.openxmlformats.org/drawingml/2006/picture">
+                  <pic:nvPicPr>
+                    <pic:cNvPr id="3" name="Imagem 3" descr="Texto&#10;&#10;Descrição gerada automaticamente"/>
+                    <pic:cNvPicPr/>
+                  </pic:nvPicPr>
+                  <pic:blipFill>
+                    <a:blip r:embed="rId9"/>
+                    <a:stretch>
+                      <a:fillRect/>
+                    </a:stretch>
+                  </pic:blipFill>
+                  <pic:spPr>
+                    <a:xfrm>
+                      <a:off x="0" y="0"/>
+                      <a:ext cx="4296172" cy="790392"/>
+                    </a:xfrm>
+                    <a:prstGeom prst="rect">
+                      <a:avLst/>
+                    </a:prstGeom>
+                  </pic:spPr>
+                </pic:pic>
+              </a:graphicData>
+            </a:graphic>
+          </wp:inline>
+        </w:drawing>
+      </w:r>
+    </w:p>
+    <w:p>
+      <w:pPr>
+        <w:pStyle w:val="Legenda"/>
+      </w:pPr>
+      <w:r>
+        <w:t xml:space="preserve">Figura </w:t>
+      </w:r>
+      <w:r>
+        <w:t>2</w:t>
+      </w:r>
+      <w:r>
+        <w:t xml:space="preserve">: </w:t>
+      </w:r>
+      <w:r>
+        <w:t>Informações exibidas</w:t>
+      </w:r>
+    </w:p>
+    <w:p/>
+    <w:p>
+      <w:pPr>
+        <w:rPr>
+          <w:color w:val="A6A6A6" w:themeColor="background1" w:themeShade="A6"/>
+        </w:rPr>
+      </w:pPr>
+      <w:r>
+        <w:rPr>
+          <w:color w:val="A6A6A6" w:themeColor="background1" w:themeShade="A6"/>
+        </w:rPr>
+        <w:t xml:space="preserve">Esta é a seção </w:t>
+      </w:r>
       <w:r>
         <w:rPr>
           <w:i/>
           <w:color w:val="A6A6A6" w:themeColor="background1" w:themeShade="A6"/>
         </w:rPr>
-        <w:t>inline</w:t>
-      </w:r>
-      <w:proofErr w:type="spellEnd"/>
-      <w:r>
-        <w:rPr>
-          <w:color w:val="A6A6A6" w:themeColor="background1" w:themeShade="A6"/>
-        </w:rPr>
-        <w:t>:</w:t>
-      </w:r>
-    </w:p>
-    <w:p>
-      <w:pPr>
-        <w:pStyle w:val="Codigo"/>
-        <w:rPr>
-          <w:rStyle w:val="nfaseSutil"/>
-          <w:i w:val="0"/>
-          <w:iCs w:val="0"/>
-          <w:color w:val="A6A6A6" w:themeColor="background1" w:themeShade="A6"/>
-        </w:rPr>
-      </w:pPr>
-      <w:r>
-        <w:rPr>
-          <w:rStyle w:val="nfaseSutil"/>
-          <w:i w:val="0"/>
-          <w:iCs w:val="0"/>
-          <w:color w:val="A6A6A6" w:themeColor="background1" w:themeShade="A6"/>
-        </w:rPr>
-        <w:t xml:space="preserve">/* Exemplo de código </w:t>
-      </w:r>
-      <w:proofErr w:type="spellStart"/>
-      <w:r>
-        <w:rPr>
-          <w:rStyle w:val="nfaseSutil"/>
-          <w:i w:val="0"/>
-          <w:iCs w:val="0"/>
-          <w:color w:val="A6A6A6" w:themeColor="background1" w:themeShade="A6"/>
-        </w:rPr>
-        <w:t>inline</w:t>
-      </w:r>
-      <w:proofErr w:type="spellEnd"/>
-      <w:r>
-        <w:rPr>
-          <w:rStyle w:val="nfaseSutil"/>
-          <w:i w:val="0"/>
-          <w:iCs w:val="0"/>
-          <w:color w:val="A6A6A6" w:themeColor="background1" w:themeShade="A6"/>
-        </w:rPr>
-        <w:t xml:space="preserve"> */</w:t>
-      </w:r>
-    </w:p>
-    <w:p>
-      <w:pPr>
-        <w:pStyle w:val="Codigo"/>
-        <w:rPr>
-          <w:rStyle w:val="nfaseSutil"/>
-          <w:i w:val="0"/>
-          <w:iCs w:val="0"/>
-          <w:color w:val="A6A6A6" w:themeColor="background1" w:themeShade="A6"/>
-        </w:rPr>
-      </w:pPr>
-      <w:proofErr w:type="spellStart"/>
-      <w:r>
-        <w:rPr>
-          <w:rStyle w:val="nfaseSutil"/>
-          <w:i w:val="0"/>
-          <w:iCs w:val="0"/>
-          <w:color w:val="A6A6A6" w:themeColor="background1" w:themeShade="A6"/>
-        </w:rPr>
-        <w:t>double</w:t>
-      </w:r>
-      <w:proofErr w:type="spellEnd"/>
-      <w:r>
-        <w:rPr>
-          <w:rStyle w:val="nfaseSutil"/>
-          <w:i w:val="0"/>
-          <w:iCs w:val="0"/>
-          <w:color w:val="A6A6A6" w:themeColor="background1" w:themeShade="A6"/>
-        </w:rPr>
-        <w:t xml:space="preserve"> valor (</w:t>
-      </w:r>
-      <w:proofErr w:type="spellStart"/>
-      <w:r>
-        <w:rPr>
-          <w:rStyle w:val="nfaseSutil"/>
-          <w:i w:val="0"/>
-          <w:iCs w:val="0"/>
-          <w:color w:val="A6A6A6" w:themeColor="background1" w:themeShade="A6"/>
-        </w:rPr>
-        <w:t>double</w:t>
-      </w:r>
-      <w:proofErr w:type="spellEnd"/>
-      <w:r>
-        <w:rPr>
-          <w:rStyle w:val="nfaseSutil"/>
-          <w:i w:val="0"/>
-          <w:iCs w:val="0"/>
-          <w:color w:val="A6A6A6" w:themeColor="background1" w:themeShade="A6"/>
-        </w:rPr>
-        <w:t xml:space="preserve"> x); </w:t>
-      </w:r>
-    </w:p>
-    <w:p>
-      <w:pPr>
-        <w:rPr>
-          <w:color w:val="A6A6A6" w:themeColor="background1" w:themeShade="A6"/>
-          <w:lang w:val="en-US"/>
-        </w:rPr>
-      </w:pPr>
-      <w:r>
-        <w:rPr>
-          <w:color w:val="A6A6A6" w:themeColor="background1" w:themeShade="A6"/>
-        </w:rPr>
-        <w:t>Se o trecho de código for grande, é melhor apresentá-lo e referenciá-lo como uma figura</w:t>
-      </w:r>
-      <w:r>
-        <w:rPr>
-          <w:color w:val="A6A6A6" w:themeColor="background1" w:themeShade="A6"/>
-          <w:lang w:val="en-US"/>
-        </w:rPr>
-        <w:t>.</w:t>
+        <w:t xml:space="preserve">mais importante </w:t>
+      </w:r>
+      <w:r>
+        <w:rPr>
+          <w:color w:val="A6A6A6" w:themeColor="background1" w:themeShade="A6"/>
+        </w:rPr>
+        <w:t xml:space="preserve">do relatório. Nela, </w:t>
+      </w:r>
+      <w:r>
+        <w:rPr>
+          <w:color w:val="A6A6A6" w:themeColor="background1" w:themeShade="A6"/>
+        </w:rPr>
+        <w:t xml:space="preserve">deve-se apresentar e analisar os resultados, tomando como inspiração as perguntas listadas no enunciado. </w:t>
+      </w:r>
+      <w:r>
+        <w:rPr>
+          <w:color w:val="A6A6A6" w:themeColor="background1" w:themeShade="A6"/>
+        </w:rPr>
+        <w:t>É fundamental que os alunos baseiem suas análises em experimentos computacionais de fato realizados. Se optarem por dispor resultados em tabelas, as mesmas devem ser apresentadas e referenciadas como figuras. Se tiver muitos resultados, escolha os mais relevantes para não ultrapassar o limite de 6 páginas. Não se esqueça que cada resultado apresentado deve ser seguido por uma análise. Boa sorte!</w:t>
       </w:r>
     </w:p>
     <w:p>
@@ -1537,52 +1434,7 @@
         <w:pStyle w:val="Ttulo2"/>
       </w:pPr>
       <w:r>
-        <w:t>Resultados e Análise</w:t>
-      </w:r>
-    </w:p>
-    <w:p>
-      <w:pPr>
-        <w:rPr>
-          <w:color w:val="A6A6A6" w:themeColor="background1" w:themeShade="A6"/>
-        </w:rPr>
-      </w:pPr>
-      <w:r>
-        <w:rPr>
-          <w:color w:val="A6A6A6" w:themeColor="background1" w:themeShade="A6"/>
-        </w:rPr>
-        <w:t xml:space="preserve">Esta é a seção </w:t>
-      </w:r>
-      <w:r>
-        <w:rPr>
-          <w:i/>
-          <w:color w:val="A6A6A6" w:themeColor="background1" w:themeShade="A6"/>
-        </w:rPr>
-        <w:t xml:space="preserve">mais importante </w:t>
-      </w:r>
-      <w:r>
-        <w:rPr>
-          <w:color w:val="A6A6A6" w:themeColor="background1" w:themeShade="A6"/>
-        </w:rPr>
-        <w:t xml:space="preserve">do relatório. Nela, </w:t>
-      </w:r>
-      <w:r>
-        <w:rPr>
-          <w:color w:val="A6A6A6" w:themeColor="background1" w:themeShade="A6"/>
-        </w:rPr>
-        <w:t xml:space="preserve">deve-se apresentar e analisar os resultados, tomando como inspiração as perguntas listadas no enunciado. </w:t>
-      </w:r>
-      <w:r>
-        <w:rPr>
-          <w:color w:val="A6A6A6" w:themeColor="background1" w:themeShade="A6"/>
-        </w:rPr>
-        <w:t>É fundamental que os alunos baseiem suas análises em experimentos computacionais de fato realizados. Se optarem por dispor resultados em tabelas, as mesmas devem ser apresentadas e referenciadas como figuras. Se tiver muitos resultados, escolha os mais relevantes para não ultrapassar o limite de 6 páginas. Não se esqueça que cada resultado apresentado deve ser seguido por uma análise. Boa sorte!</w:t>
-      </w:r>
-    </w:p>
-    <w:p>
-      <w:pPr>
-        <w:pStyle w:val="Ttulo2"/>
-      </w:pPr>
-      <w:r>
+        <w:lastRenderedPageBreak/>
         <w:t>Referência</w:t>
       </w:r>
     </w:p>
@@ -1743,7 +1595,7 @@
       <w:bookmarkEnd w:id="2"/>
     </w:p>
     <w:sectPr>
-      <w:headerReference w:type="default" r:id="rId8"/>
+      <w:headerReference w:type="default" r:id="rId10"/>
       <w:pgSz w:w="11900" w:h="16840"/>
       <w:pgMar w:top="1440" w:right="1800" w:bottom="1440" w:left="1800" w:header="720" w:footer="720" w:gutter="0"/>
       <w:cols w:space="720"/>
@@ -2184,11 +2036,6 @@
     <w:lsdException w:name="Book Title" w:uiPriority="33" w:qFormat="1"/>
     <w:lsdException w:name="Bibliography" w:semiHidden="1" w:uiPriority="37" w:unhideWhenUsed="1"/>
     <w:lsdException w:name="TOC Heading" w:semiHidden="1" w:uiPriority="39" w:unhideWhenUsed="1" w:qFormat="1"/>
-    <w:lsdException w:name="Plain Table 5" w:semiHidden="1" w:unhideWhenUsed="1"/>
-    <w:lsdException w:name="Grid Table Light" w:semiHidden="1" w:unhideWhenUsed="1"/>
-    <w:lsdException w:name="Grid Table 1 Light" w:semiHidden="1" w:unhideWhenUsed="1"/>
-    <w:lsdException w:name="Grid Table 2" w:semiHidden="1" w:unhideWhenUsed="1"/>
-    <w:lsdException w:name="Grid Table 3" w:semiHidden="1" w:unhideWhenUsed="1"/>
     <w:lsdException w:name="Grid Table 4" w:uiPriority="49"/>
     <w:lsdException w:name="Grid Table 5 Dark" w:uiPriority="50"/>
     <w:lsdException w:name="Grid Table 6 Colorful" w:uiPriority="51"/>

</xml_diff>

<commit_message>
atualiza desenvolvimento, justificativa pos iniciais
</commit_message>
<xml_diff>
--- a/docs/relatorio_simulacao_tecido.docx
+++ b/docs/relatorio_simulacao_tecido.docx
@@ -49,7 +49,13 @@
         <w:jc w:val="center"/>
       </w:pPr>
       <w:r>
-        <w:t xml:space="preserve">Mateus Levi - </w:t>
+        <w:t xml:space="preserve">Mateus Levi </w:t>
+      </w:r>
+      <w:r>
+        <w:t>–</w:t>
+      </w:r>
+      <w:r>
+        <w:t xml:space="preserve"> </w:t>
       </w:r>
       <w:r>
         <w:t>1710954</w:t>
@@ -330,7 +336,19 @@
         <w:rPr>
           <w:color w:val="000000" w:themeColor="text1"/>
         </w:rPr>
-        <w:t xml:space="preserve"> e a distância mínima estabelecida entre as partículas. Tanto o tamanho da corda quanto a distância mínima são parâmetros que podem ser alterados</w:t>
+        <w:t xml:space="preserve"> e a distância mínima estabelecida entre as partículas. </w:t>
+      </w:r>
+      <w:r>
+        <w:rPr>
+          <w:color w:val="000000" w:themeColor="text1"/>
+        </w:rPr>
+        <w:t xml:space="preserve">Isso foi feito com o intuito de gerar partículas que formassem a corda “sequencialmente” e de forma que a corda, em sua posição inicial, estivesse prestes a iniciar movimento pendular (estando elevada e ligeiramente à direita do eixo central). </w:t>
+      </w:r>
+      <w:r>
+        <w:rPr>
+          <w:color w:val="000000" w:themeColor="text1"/>
+        </w:rPr>
+        <w:t>Tanto o tamanho da corda quanto a distância mínima são parâmetros que podem ser alterados</w:t>
       </w:r>
       <w:r>
         <w:rPr>
@@ -491,7 +509,43 @@
         <w:rPr>
           <w:color w:val="000000" w:themeColor="text1"/>
         </w:rPr>
-        <w:t xml:space="preserve"> utilizada foi de (1, -5). </w:t>
+        <w:t xml:space="preserve"> utilizada foi de (</w:t>
+      </w:r>
+      <w:r>
+        <w:rPr>
+          <w:color w:val="000000" w:themeColor="text1"/>
+        </w:rPr>
+        <w:t>0</w:t>
+      </w:r>
+      <w:r>
+        <w:rPr>
+          <w:color w:val="000000" w:themeColor="text1"/>
+        </w:rPr>
+        <w:t xml:space="preserve">, </w:t>
+      </w:r>
+      <w:r>
+        <w:rPr>
+          <w:color w:val="000000" w:themeColor="text1"/>
+        </w:rPr>
+        <w:t>0</w:t>
+      </w:r>
+      <w:r>
+        <w:rPr>
+          <w:color w:val="000000" w:themeColor="text1"/>
+        </w:rPr>
+        <w:t>)</w:t>
+      </w:r>
+      <w:r>
+        <w:rPr>
+          <w:color w:val="000000" w:themeColor="text1"/>
+        </w:rPr>
+        <w:t>, efetivamente mantendo as posições iniciais</w:t>
+      </w:r>
+      <w:r>
+        <w:rPr>
+          <w:color w:val="000000" w:themeColor="text1"/>
+        </w:rPr>
+        <w:t xml:space="preserve">. </w:t>
       </w:r>
     </w:p>
     <w:p>
@@ -705,6 +759,7 @@
     </w:p>
     <w:p>
       <w:r>
+        <w:lastRenderedPageBreak/>
         <w:t xml:space="preserve">Para cada </w:t>
       </w:r>
       <w:r>
@@ -720,7 +775,6 @@
         <w:t xml:space="preserve">a distância considerada para </w:t>
       </w:r>
       <w:r>
-        <w:lastRenderedPageBreak/>
         <w:t>a relaxação</w:t>
       </w:r>
       <w:r>
@@ -1207,9 +1261,26 @@
     </w:p>
     <w:p>
       <w:pPr>
+        <w:spacing w:after="0"/>
+        <w:jc w:val="left"/>
+        <w:rPr>
+          <w:rFonts w:eastAsiaTheme="majorEastAsia"/>
+          <w:b/>
+          <w:bCs/>
+          <w:sz w:val="28"/>
+          <w:szCs w:val="28"/>
+        </w:rPr>
+      </w:pPr>
+      <w:r>
+        <w:br w:type="page"/>
+      </w:r>
+    </w:p>
+    <w:p>
+      <w:pPr>
         <w:pStyle w:val="Ttulo2"/>
       </w:pPr>
       <w:r>
+        <w:lastRenderedPageBreak/>
         <w:t>Resultados e Análise</w:t>
       </w:r>
     </w:p>
@@ -1221,20 +1292,17 @@
         <w:t>baixo está um exemplo de execução do programa:</w:t>
       </w:r>
     </w:p>
+    <w:p/>
     <w:p>
       <w:pPr>
         <w:jc w:val="center"/>
       </w:pPr>
       <w:r>
-        <w:rPr>
-          <w:noProof/>
-        </w:rPr>
-        <w:lastRenderedPageBreak/>
         <w:drawing>
-          <wp:inline distT="0" distB="0" distL="0" distR="0" wp14:anchorId="6195481D" wp14:editId="5E14F66E">
-            <wp:extent cx="2651125" cy="2091833"/>
-            <wp:effectExtent l="0" t="0" r="0" b="3810"/>
-            <wp:docPr id="2" name="Imagem 2" descr="Fundo preto com letras brancas&#10;&#10;Descrição gerada automaticamente"/>
+          <wp:inline distT="0" distB="0" distL="0" distR="0" wp14:anchorId="3F2D2EEE" wp14:editId="2E3DCF21">
+            <wp:extent cx="2313305" cy="1924309"/>
+            <wp:effectExtent l="0" t="0" r="0" b="0"/>
+            <wp:docPr id="1" name="Imagem 1"/>
             <wp:cNvGraphicFramePr>
               <a:graphicFrameLocks xmlns:a="http://schemas.openxmlformats.org/drawingml/2006/main" noChangeAspect="1"/>
             </wp:cNvGraphicFramePr>
@@ -1242,23 +1310,30 @@
               <a:graphicData uri="http://schemas.openxmlformats.org/drawingml/2006/picture">
                 <pic:pic xmlns:pic="http://schemas.openxmlformats.org/drawingml/2006/picture">
                   <pic:nvPicPr>
-                    <pic:cNvPr id="2" name="Imagem 2" descr="Fundo preto com letras brancas&#10;&#10;Descrição gerada automaticamente"/>
+                    <pic:cNvPr id="1" name=""/>
                     <pic:cNvPicPr/>
                   </pic:nvPicPr>
-                  <pic:blipFill>
+                  <pic:blipFill rotWithShape="1">
                     <a:blip r:embed="rId8"/>
-                    <a:stretch>
-                      <a:fillRect/>
-                    </a:stretch>
+                    <a:srcRect l="1569" t="-990" r="3139" b="990"/>
+                    <a:stretch/>
                   </pic:blipFill>
-                  <pic:spPr>
+                  <pic:spPr bwMode="auto">
                     <a:xfrm>
                       <a:off x="0" y="0"/>
-                      <a:ext cx="2662919" cy="2101139"/>
+                      <a:ext cx="2321432" cy="1931069"/>
                     </a:xfrm>
                     <a:prstGeom prst="rect">
                       <a:avLst/>
                     </a:prstGeom>
+                    <a:ln>
+                      <a:noFill/>
+                    </a:ln>
+                    <a:extLst>
+                      <a:ext uri="{53640926-AAD7-44D8-BBD7-CCE9431645EC}">
+                        <a14:shadowObscured xmlns:a14="http://schemas.microsoft.com/office/drawing/2010/main"/>
+                      </a:ext>
+                    </a:extLst>
                   </pic:spPr>
                 </pic:pic>
               </a:graphicData>
@@ -1266,6 +1341,56 @@
           </wp:inline>
         </w:drawing>
       </w:r>
+      <w:r>
+        <w:rPr>
+          <w:noProof/>
+        </w:rPr>
+        <w:t xml:space="preserve"> </w:t>
+      </w:r>
+      <w:r>
+        <w:drawing>
+          <wp:inline distT="0" distB="0" distL="0" distR="0" wp14:anchorId="50BA3A26" wp14:editId="1355A584">
+            <wp:extent cx="2333625" cy="1933363"/>
+            <wp:effectExtent l="0" t="0" r="0" b="0"/>
+            <wp:docPr id="4" name="Imagem 4"/>
+            <wp:cNvGraphicFramePr>
+              <a:graphicFrameLocks xmlns:a="http://schemas.openxmlformats.org/drawingml/2006/main" noChangeAspect="1"/>
+            </wp:cNvGraphicFramePr>
+            <a:graphic xmlns:a="http://schemas.openxmlformats.org/drawingml/2006/main">
+              <a:graphicData uri="http://schemas.openxmlformats.org/drawingml/2006/picture">
+                <pic:pic xmlns:pic="http://schemas.openxmlformats.org/drawingml/2006/picture">
+                  <pic:nvPicPr>
+                    <pic:cNvPr id="1" name=""/>
+                    <pic:cNvPicPr/>
+                  </pic:nvPicPr>
+                  <pic:blipFill rotWithShape="1">
+                    <a:blip r:embed="rId9"/>
+                    <a:srcRect r="5721"/>
+                    <a:stretch/>
+                  </pic:blipFill>
+                  <pic:spPr bwMode="auto">
+                    <a:xfrm>
+                      <a:off x="0" y="0"/>
+                      <a:ext cx="2340373" cy="1938954"/>
+                    </a:xfrm>
+                    <a:prstGeom prst="rect">
+                      <a:avLst/>
+                    </a:prstGeom>
+                    <a:ln>
+                      <a:noFill/>
+                    </a:ln>
+                    <a:extLst>
+                      <a:ext uri="{53640926-AAD7-44D8-BBD7-CCE9431645EC}">
+                        <a14:shadowObscured xmlns:a14="http://schemas.microsoft.com/office/drawing/2010/main"/>
+                      </a:ext>
+                    </a:extLst>
+                  </pic:spPr>
+                </pic:pic>
+              </a:graphicData>
+            </a:graphic>
+          </wp:inline>
+        </w:drawing>
+      </w:r>
     </w:p>
     <w:p>
       <w:pPr>
@@ -1284,13 +1409,19 @@
         <w:rPr>
           <w:lang w:val="pt-BR"/>
         </w:rPr>
-        <w:t>2</w:t>
+        <w:t>2 e 3</w:t>
       </w:r>
       <w:r>
         <w:rPr>
           <w:lang w:val="pt-BR"/>
         </w:rPr>
-        <w:t>: Execução do código</w:t>
+        <w:t xml:space="preserve">: </w:t>
+      </w:r>
+      <w:r>
+        <w:rPr>
+          <w:lang w:val="pt-BR"/>
+        </w:rPr>
+        <w:t>Capturas sequenciais da simulação feita pelo código</w:t>
       </w:r>
     </w:p>
     <w:p>
@@ -1341,7 +1472,7 @@
                     <pic:cNvPicPr/>
                   </pic:nvPicPr>
                   <pic:blipFill>
-                    <a:blip r:embed="rId9"/>
+                    <a:blip r:embed="rId10"/>
                     <a:stretch>
                       <a:fillRect/>
                     </a:stretch>
@@ -1379,7 +1510,7 @@
         <w:rPr>
           <w:lang w:val="pt-BR"/>
         </w:rPr>
-        <w:t>3</w:t>
+        <w:t>4</w:t>
       </w:r>
       <w:r>
         <w:rPr>
@@ -1415,6 +1546,7 @@
     </w:p>
     <w:p>
       <w:r>
+        <w:lastRenderedPageBreak/>
         <w:t>Para solucionar esse problema, o número de relaxações</w:t>
       </w:r>
       <w:r>
@@ -1433,20 +1565,11 @@
         <w:t>,</w:t>
       </w:r>
       <w:r>
-        <w:t xml:space="preserve"> visando evitar deformação </w:t>
-      </w:r>
-      <w:proofErr w:type="gramStart"/>
-      <w:r>
-        <w:t>da mesma</w:t>
-      </w:r>
-      <w:proofErr w:type="gramEnd"/>
-      <w:r>
-        <w:t xml:space="preserve"> por causa do próprio relaxamento sob poucas restrições e pelo movimento mais intenso de partículas com poucas massas.</w:t>
-      </w:r>
-    </w:p>
-    <w:p>
-      <w:r>
-        <w:lastRenderedPageBreak/>
+        <w:t xml:space="preserve"> visando evitar deformação da mesma por causa do próprio relaxamento sob poucas restrições e pelo movimento mais intenso de partículas com poucas massas.</w:t>
+      </w:r>
+    </w:p>
+    <w:p>
+      <w:r>
         <w:t>Finalmente, o valor ótimo encontrado</w:t>
       </w:r>
       <w:r>
@@ -1922,7 +2045,7 @@
       </w:r>
     </w:p>
     <w:sectPr>
-      <w:headerReference w:type="default" r:id="rId10"/>
+      <w:headerReference w:type="default" r:id="rId11"/>
       <w:pgSz w:w="11900" w:h="16840"/>
       <w:pgMar w:top="1440" w:right="1800" w:bottom="1440" w:left="1800" w:header="720" w:footer="720" w:gutter="0"/>
       <w:cols w:space="720"/>

</xml_diff>